<commit_message>
:memo: DOC: modify SRS
</commit_message>
<xml_diff>
--- a/软件需求规约.docx
+++ b/软件需求规约.docx
@@ -1496,7 +1496,7 @@
         <w:rPr>
           <w:noProof/>
         </w:rPr>
-        <w:t>8</w:t>
+        <w:t>7</w:t>
       </w:r>
       <w:r>
         <w:rPr>
@@ -1571,7 +1571,7 @@
         <w:rPr>
           <w:noProof/>
         </w:rPr>
-        <w:t>8</w:t>
+        <w:t>7</w:t>
       </w:r>
       <w:r>
         <w:rPr>
@@ -1646,7 +1646,7 @@
         <w:rPr>
           <w:noProof/>
         </w:rPr>
-        <w:t>8</w:t>
+        <w:t>7</w:t>
       </w:r>
       <w:r>
         <w:rPr>
@@ -1952,7 +1952,7 @@
         <w:rPr>
           <w:noProof/>
         </w:rPr>
-        <w:t>9</w:t>
+        <w:t>8</w:t>
       </w:r>
       <w:r>
         <w:rPr>
@@ -2030,7 +2030,7 @@
         <w:rPr>
           <w:noProof/>
         </w:rPr>
-        <w:t>9</w:t>
+        <w:t>8</w:t>
       </w:r>
       <w:r>
         <w:rPr>
@@ -2105,7 +2105,7 @@
         <w:rPr>
           <w:noProof/>
         </w:rPr>
-        <w:t>9</w:t>
+        <w:t>8</w:t>
       </w:r>
       <w:r>
         <w:rPr>
@@ -2183,7 +2183,7 @@
         <w:rPr>
           <w:noProof/>
         </w:rPr>
-        <w:t>9</w:t>
+        <w:t>8</w:t>
       </w:r>
       <w:r>
         <w:rPr>
@@ -2258,7 +2258,7 @@
         <w:rPr>
           <w:noProof/>
         </w:rPr>
-        <w:t>9</w:t>
+        <w:t>8</w:t>
       </w:r>
       <w:r>
         <w:rPr>
@@ -2489,7 +2489,7 @@
         <w:rPr>
           <w:noProof/>
         </w:rPr>
-        <w:t>10</w:t>
+        <w:t>9</w:t>
       </w:r>
       <w:r>
         <w:rPr>
@@ -2567,7 +2567,7 @@
         <w:rPr>
           <w:noProof/>
         </w:rPr>
-        <w:t>10</w:t>
+        <w:t>9</w:t>
       </w:r>
       <w:r>
         <w:rPr>
@@ -2642,7 +2642,7 @@
         <w:rPr>
           <w:noProof/>
         </w:rPr>
-        <w:t>10</w:t>
+        <w:t>9</w:t>
       </w:r>
       <w:r>
         <w:rPr>
@@ -3043,61 +3043,6 @@
     </w:p>
     <w:p>
       <w:pPr>
-        <w:pStyle w:val="InfoBlue"/>
-      </w:pPr>
-      <w:r>
-        <w:t>[</w:t>
-      </w:r>
-      <w:proofErr w:type="gramStart"/>
-      <w:r>
-        <w:rPr>
-          <w:rFonts w:hint="eastAsia"/>
-        </w:rPr>
-        <w:t>阐明此</w:t>
-      </w:r>
-      <w:proofErr w:type="gramEnd"/>
-      <w:r>
-        <w:t xml:space="preserve"> </w:t>
-      </w:r>
-      <w:r>
-        <w:rPr>
-          <w:b/>
-        </w:rPr>
-        <w:t>SRS</w:t>
-      </w:r>
-      <w:r>
-        <w:rPr>
-          <w:rStyle w:val="tw4winInternal"/>
-        </w:rPr>
-        <w:t xml:space="preserve"> </w:t>
-      </w:r>
-      <w:r>
-        <w:rPr>
-          <w:rFonts w:hint="eastAsia"/>
-        </w:rPr>
-        <w:t>的目的。</w:t>
-      </w:r>
-      <w:r>
-        <w:rPr>
-          <w:b/>
-        </w:rPr>
-        <w:t>SRS</w:t>
-      </w:r>
-      <w:r>
-        <w:t xml:space="preserve"> </w:t>
-      </w:r>
-      <w:r>
-        <w:rPr>
-          <w:rFonts w:hint="eastAsia"/>
-        </w:rPr>
-        <w:t>应详细地说明所确定的应用程序或子系统的外部行为。它还要说明非功能性需求、设计约束以及提供完整、综合的软件需求说明所需的其他因素。</w:t>
-      </w:r>
-      <w:r>
-        <w:t>]</w:t>
-      </w:r>
-    </w:p>
-    <w:p>
-      <w:pPr>
         <w:pStyle w:val="a9"/>
         <w:ind w:left="0" w:firstLineChars="200" w:firstLine="420"/>
       </w:pPr>
@@ -3244,6 +3189,9 @@
     <w:p>
       <w:pPr>
         <w:pStyle w:val="2"/>
+        <w:rPr>
+          <w:rFonts w:hint="eastAsia"/>
+        </w:rPr>
       </w:pPr>
       <w:bookmarkStart w:id="6" w:name="_Toc498836227"/>
       <w:bookmarkStart w:id="7" w:name="_Toc52533598"/>
@@ -3255,20 +3203,6 @@
       </w:r>
       <w:bookmarkEnd w:id="6"/>
       <w:bookmarkEnd w:id="7"/>
-    </w:p>
-    <w:p>
-      <w:pPr>
-        <w:pStyle w:val="InfoBlue"/>
-      </w:pPr>
-      <w:r>
-        <w:t>以下文档可供参考</w:t>
-      </w:r>
-      <w:r>
-        <w:rPr>
-          <w:rFonts w:hint="eastAsia"/>
-        </w:rPr>
-        <w:t>：</w:t>
-      </w:r>
     </w:p>
     <w:p>
       <w:pPr>
@@ -3574,57 +3508,27 @@
     </w:p>
     <w:p>
       <w:pPr>
-        <w:pStyle w:val="InfoBlue"/>
-      </w:pPr>
-      <w:r>
-        <w:t>[</w:t>
-      </w:r>
-      <w:r>
-        <w:rPr>
-          <w:b/>
-        </w:rPr>
-        <w:t>SRS</w:t>
+        <w:pStyle w:val="a9"/>
+      </w:pPr>
+      <w:r>
+        <w:rPr>
+          <w:rFonts w:hint="eastAsia"/>
+        </w:rPr>
+        <w:t>My</w:t>
       </w:r>
       <w:r>
         <w:t xml:space="preserve"> </w:t>
       </w:r>
-      <w:r>
-        <w:rPr>
-          <w:rFonts w:hint="eastAsia"/>
-        </w:rPr>
-        <w:t>的这一节应说明影响产品及其需求的一般因素。本节并不列出具体的需求，而只是提供在第</w:t>
-      </w:r>
-      <w:r>
-        <w:t xml:space="preserve"> 3 </w:t>
-      </w:r>
-      <w:r>
-        <w:rPr>
-          <w:rFonts w:hint="eastAsia"/>
-        </w:rPr>
-        <w:t>节中详述的各种需求的背景，以使这些需求便于理解。</w:t>
-      </w:r>
-      <w:r>
-        <w:rPr>
-          <w:rFonts w:hint="eastAsia"/>
-        </w:rPr>
-        <w:t>]</w:t>
-      </w:r>
-    </w:p>
-    <w:p>
-      <w:pPr>
-        <w:pStyle w:val="InfoBlue"/>
-      </w:pPr>
-      <w:r>
-        <w:t>•</w:t>
-      </w:r>
-      <w:r>
-        <w:tab/>
-      </w:r>
-      <w:r>
-        <w:rPr>
-          <w:rFonts w:hint="eastAsia"/>
-        </w:rPr>
-        <w:t>产品总体效果</w:t>
+      <w:proofErr w:type="spellStart"/>
+      <w:r>
+        <w:t>PCLogo</w:t>
+      </w:r>
+      <w:proofErr w:type="spellEnd"/>
+      <w:r>
+        <w:rPr>
+          <w:rFonts w:hint="eastAsia"/>
+        </w:rPr>
+        <w:t>不同于市面上已存在的同类软件，是一款培养用户编程习惯、锻炼编程能力、更贴合现代审美和趣味要求的LOGO语言绘图软件，具有互动性强、趣味性高、界面风格更加亲和的特点。</w:t>
       </w:r>
     </w:p>
     <w:p>
@@ -3635,38 +3539,7 @@
         <w:rPr>
           <w:rFonts w:hint="eastAsia"/>
         </w:rPr>
-        <w:t>My</w:t>
-      </w:r>
-      <w:r>
-        <w:t xml:space="preserve"> </w:t>
-      </w:r>
-      <w:proofErr w:type="spellStart"/>
-      <w:r>
-        <w:t>PCLogo</w:t>
-      </w:r>
-      <w:proofErr w:type="spellEnd"/>
-      <w:r>
-        <w:rPr>
-          <w:rFonts w:hint="eastAsia"/>
-        </w:rPr>
-        <w:t>不同于市面上已存在的同类软件，是一款培养用户编程习惯、锻炼编程能力、更贴合现代审美和趣味要求的LOGO语言绘图软件，具有互动性强、趣味性高、界面风格更加亲和的特点。</w:t>
-      </w:r>
-    </w:p>
-    <w:p>
-      <w:pPr>
-        <w:pStyle w:val="InfoBlue"/>
-      </w:pPr>
-      <w:r>
-        <w:t>•</w:t>
-      </w:r>
-      <w:r>
-        <w:tab/>
-      </w:r>
-      <w:r>
-        <w:rPr>
-          <w:rFonts w:hint="eastAsia"/>
-        </w:rPr>
-        <w:t>产品功能</w:t>
+        <w:t>分为单机模式和联网模式。</w:t>
       </w:r>
     </w:p>
     <w:p>
@@ -3677,42 +3550,45 @@
         <w:rPr>
           <w:rFonts w:hint="eastAsia"/>
         </w:rPr>
-        <w:t>分为单机模式和联网模式。</w:t>
+        <w:t>在单机下可以进行基于命令行的绘图和基于命令文件的绘图</w:t>
+      </w:r>
+      <w:r>
+        <w:rPr>
+          <w:rFonts w:hint="eastAsia"/>
+        </w:rPr>
+        <w:t>。</w:t>
+      </w:r>
+      <w:r>
+        <w:rPr>
+          <w:rFonts w:hint="eastAsia"/>
+        </w:rPr>
+        <w:t>其中</w:t>
+      </w:r>
+      <w:r>
+        <w:rPr>
+          <w:rFonts w:hint="eastAsia"/>
+        </w:rPr>
+        <w:t>对于命令行，支持自然语言通过语音输入的指令；</w:t>
+      </w:r>
+      <w:r>
+        <w:rPr>
+          <w:rFonts w:hint="eastAsia"/>
+        </w:rPr>
+        <w:t>对于命令文件，支持断点调试</w:t>
       </w:r>
     </w:p>
     <w:p>
       <w:pPr>
         <w:pStyle w:val="a9"/>
-      </w:pPr>
-      <w:r>
-        <w:rPr>
-          <w:rFonts w:hint="eastAsia"/>
-        </w:rPr>
-        <w:t>在单机下可以进行基于命令行的绘图和基于命令文件的绘图</w:t>
-      </w:r>
-      <w:r>
-        <w:rPr>
-          <w:rFonts w:hint="eastAsia"/>
-        </w:rPr>
-        <w:t>。</w:t>
-      </w:r>
-      <w:r>
-        <w:rPr>
-          <w:rFonts w:hint="eastAsia"/>
-        </w:rPr>
-        <w:t>其中</w:t>
-      </w:r>
-      <w:r>
-        <w:rPr>
-          <w:rFonts w:hint="eastAsia"/>
-        </w:rPr>
-        <w:t>对于命令行，支持自然语言通过语音输入的指令；</w:t>
-      </w:r>
-      <w:r>
-        <w:rPr>
-          <w:rFonts w:hint="eastAsia"/>
-        </w:rPr>
-        <w:t>对于命令文件，支持断点调试</w:t>
+        <w:rPr>
+          <w:rFonts w:hint="eastAsia"/>
+        </w:rPr>
+      </w:pPr>
+      <w:r>
+        <w:rPr>
+          <w:rFonts w:hint="eastAsia"/>
+        </w:rPr>
+        <w:t>在联网下可以进行基于命令行的双人单海龟协作以及双人双海龟对战，同时支持单机下的所有功能</w:t>
       </w:r>
     </w:p>
     <w:p>
@@ -3723,25 +3599,13 @@
         <w:rPr>
           <w:rFonts w:hint="eastAsia"/>
         </w:rPr>
-        <w:t>在联网下可以进行基于命令行的双人单海龟协作以及双人双海龟对战，同时支持单机下的所有功能</w:t>
-      </w:r>
-    </w:p>
-    <w:p>
-      <w:pPr>
-        <w:pStyle w:val="InfoBlue"/>
-      </w:pPr>
-      <w:r>
-        <w:lastRenderedPageBreak/>
-        <w:t>•</w:t>
-      </w:r>
-      <w:r>
-        <w:tab/>
-      </w:r>
-      <w:r>
-        <w:rPr>
-          <w:rFonts w:hint="eastAsia"/>
-        </w:rPr>
-        <w:t>用户特征</w:t>
+        <w:t>青少年、儿童</w:t>
+      </w:r>
+      <w:r>
+        <w:rPr>
+          <w:rFonts w:hint="eastAsia"/>
+        </w:rPr>
+        <w:t>，以及基础编程爱好者和编程初学入门者</w:t>
       </w:r>
     </w:p>
     <w:p>
@@ -3752,30 +3616,13 @@
         <w:rPr>
           <w:rFonts w:hint="eastAsia"/>
         </w:rPr>
-        <w:t>青少年、儿童</w:t>
-      </w:r>
-      <w:r>
-        <w:rPr>
-          <w:rFonts w:hint="eastAsia"/>
-        </w:rPr>
-        <w:t>，以及基础编程爱好者和编程初学入门者</w:t>
-      </w:r>
-    </w:p>
-    <w:p>
-      <w:pPr>
-        <w:pStyle w:val="InfoBlue"/>
-      </w:pPr>
-      <w:r>
-        <w:t>•</w:t>
-      </w:r>
-      <w:r>
-        <w:tab/>
-      </w:r>
-      <w:r>
-        <w:rPr>
-          <w:rFonts w:hint="eastAsia"/>
-        </w:rPr>
-        <w:t>约束</w:t>
+        <w:t>可用的命令行当前版本只支持基本操</w:t>
+      </w:r>
+      <w:r>
+        <w:rPr>
+          <w:rFonts w:hint="eastAsia"/>
+        </w:rPr>
+        <w:t>作</w:t>
       </w:r>
     </w:p>
     <w:p>
@@ -3786,7 +3633,16 @@
         <w:rPr>
           <w:rFonts w:hint="eastAsia"/>
         </w:rPr>
-        <w:t>可用的命令行当前版本只支持基本操作</w:t>
+        <w:t>软件可能只支持W</w:t>
+      </w:r>
+      <w:r>
+        <w:t>indows</w:t>
+      </w:r>
+      <w:r>
+        <w:rPr>
+          <w:rFonts w:hint="eastAsia"/>
+        </w:rPr>
+        <w:t>环境下的安装与运行</w:t>
       </w:r>
     </w:p>
     <w:p>
@@ -3797,16 +3653,7 @@
         <w:rPr>
           <w:rFonts w:hint="eastAsia"/>
         </w:rPr>
-        <w:t>软件可能只支持W</w:t>
-      </w:r>
-      <w:r>
-        <w:t>indows</w:t>
-      </w:r>
-      <w:r>
-        <w:rPr>
-          <w:rFonts w:hint="eastAsia"/>
-        </w:rPr>
-        <w:t>环境下的安装与运行</w:t>
+        <w:t>项目不需要其它特殊硬件支持和额外开销</w:t>
       </w:r>
     </w:p>
     <w:p>
@@ -3817,24 +3664,7 @@
         <w:rPr>
           <w:rFonts w:hint="eastAsia"/>
         </w:rPr>
-        <w:t>项目不需要其它特殊硬件支持和额外开销</w:t>
-      </w:r>
-    </w:p>
-    <w:p>
-      <w:pPr>
-        <w:pStyle w:val="InfoBlue"/>
-      </w:pPr>
-      <w:r>
-        <w:t>•</w:t>
-      </w:r>
-      <w:r>
-        <w:tab/>
-      </w:r>
-      <w:r>
-        <w:rPr>
-          <w:rFonts w:hint="eastAsia"/>
-        </w:rPr>
-        <w:t>假设与依赖关系</w:t>
+        <w:t>假设本学期答辩之前能够完成本项目需求的所有内容</w:t>
       </w:r>
     </w:p>
     <w:p>
@@ -3845,17 +3675,6 @@
         <w:rPr>
           <w:rFonts w:hint="eastAsia"/>
         </w:rPr>
-        <w:t>假设本学期答辩之前能够完成本项目需求的所有内容</w:t>
-      </w:r>
-    </w:p>
-    <w:p>
-      <w:pPr>
-        <w:pStyle w:val="a9"/>
-      </w:pPr>
-      <w:r>
-        <w:rPr>
-          <w:rFonts w:hint="eastAsia"/>
-        </w:rPr>
         <w:t>假设所有用户均使用开发人员同等版本的</w:t>
       </w:r>
       <w:r>
@@ -3875,23 +3694,6 @@
           <w:rFonts w:hint="eastAsia"/>
         </w:rPr>
         <w:t>系统</w:t>
-      </w:r>
-    </w:p>
-    <w:p>
-      <w:pPr>
-        <w:pStyle w:val="InfoBlue"/>
-      </w:pPr>
-      <w:r>
-        <w:t>•</w:t>
-      </w:r>
-      <w:r>
-        <w:tab/>
-      </w:r>
-      <w:r>
-        <w:rPr>
-          <w:rFonts w:hint="eastAsia"/>
-        </w:rPr>
-        <w:t>需求子集</w:t>
       </w:r>
     </w:p>
     <w:p>
@@ -3942,6 +3744,7 @@
         <w:rPr>
           <w:rFonts w:hint="eastAsia"/>
         </w:rPr>
+        <w:lastRenderedPageBreak/>
         <w:t>具体需求</w:t>
       </w:r>
       <w:bookmarkEnd w:id="10"/>
@@ -3949,36 +3752,6 @@
     </w:p>
     <w:p>
       <w:pPr>
-        <w:pStyle w:val="InfoBlue"/>
-      </w:pPr>
-      <w:r>
-        <w:rPr>
-          <w:rFonts w:hint="eastAsia"/>
-          <w:b/>
-        </w:rPr>
-        <w:t>[</w:t>
-      </w:r>
-      <w:r>
-        <w:rPr>
-          <w:b/>
-        </w:rPr>
-        <w:t>SRS</w:t>
-      </w:r>
-      <w:r>
-        <w:t xml:space="preserve"> </w:t>
-      </w:r>
-      <w:r>
-        <w:rPr>
-          <w:rFonts w:hint="eastAsia"/>
-        </w:rPr>
-        <w:t>的这一节应包含所有的软件需求，其详细程度应使设计人员能够设计出可以满足这些需求的系统，并使测试人员能够测试该系统是否满足这些需求。当利用用例建模时，这些需求在用例和适用的补充规约中记录。如果没有利用用例建模，则可以将补充规约的概要直接插入此节。如下所示。</w:t>
-      </w:r>
-      <w:r>
-        <w:t>]</w:t>
-      </w:r>
-    </w:p>
-    <w:p>
-      <w:pPr>
         <w:pStyle w:val="2"/>
       </w:pPr>
       <w:bookmarkStart w:id="12" w:name="_Toc498836231"/>
@@ -3994,99 +3767,6 @@
     </w:p>
     <w:p>
       <w:pPr>
-        <w:pStyle w:val="InfoBlue"/>
-      </w:pPr>
-      <w:r>
-        <w:t>[</w:t>
-      </w:r>
-      <w:r>
-        <w:rPr>
-          <w:rFonts w:hint="eastAsia"/>
-        </w:rPr>
-        <w:t>此节为以</w:t>
-      </w:r>
-      <w:proofErr w:type="spellStart"/>
-      <w:r>
-        <w:rPr>
-          <w:rFonts w:hint="eastAsia"/>
-        </w:rPr>
-        <w:t>UseCase</w:t>
-      </w:r>
-      <w:proofErr w:type="spellEnd"/>
-      <w:r>
-        <w:rPr>
-          <w:rFonts w:hint="eastAsia"/>
-        </w:rPr>
-        <w:t>模型和</w:t>
-      </w:r>
-      <w:r>
-        <w:rPr>
-          <w:rFonts w:hint="eastAsia"/>
-        </w:rPr>
-        <w:t>自然语言风格表达的需求说明为此设计的系统功能性需求。对于许多应用程序，此节会成为</w:t>
-      </w:r>
-      <w:r>
-        <w:t xml:space="preserve"> </w:t>
-      </w:r>
-      <w:r>
-        <w:rPr>
-          <w:b/>
-        </w:rPr>
-        <w:t>SRS</w:t>
-      </w:r>
-      <w:r>
-        <w:t xml:space="preserve"> </w:t>
-      </w:r>
-      <w:r>
-        <w:rPr>
-          <w:rFonts w:hint="eastAsia"/>
-        </w:rPr>
-        <w:t>包的主体部分，所以应仔细考虑此节的组织方式。此节通常按</w:t>
-      </w:r>
-      <w:r>
-        <w:rPr>
-          <w:rFonts w:hint="eastAsia"/>
-        </w:rPr>
-        <w:t>Ｕ</w:t>
-      </w:r>
-      <w:proofErr w:type="spellStart"/>
-      <w:r>
-        <w:rPr>
-          <w:rFonts w:hint="eastAsia"/>
-        </w:rPr>
-        <w:t>seCase</w:t>
-      </w:r>
-      <w:proofErr w:type="spellEnd"/>
-      <w:r>
-        <w:rPr>
-          <w:rFonts w:hint="eastAsia"/>
-        </w:rPr>
-        <w:t>或</w:t>
-      </w:r>
-      <w:r>
-        <w:rPr>
-          <w:rFonts w:hint="eastAsia"/>
-        </w:rPr>
-        <w:t>特性来组织，但也可能会有其他适用的组织方</w:t>
-      </w:r>
-      <w:r>
-        <w:rPr>
-          <w:rFonts w:hint="eastAsia"/>
-        </w:rPr>
-        <w:t>式，例如按用户或子系统组织的方式。功能性需求可能包括特性集</w:t>
-      </w:r>
-      <w:r>
-        <w:rPr>
-          <w:rFonts w:hint="eastAsia"/>
-        </w:rPr>
-        <w:t>和安全性。</w:t>
-      </w:r>
-      <w:r>
-        <w:t>]</w:t>
-      </w:r>
-    </w:p>
-    <w:p>
-      <w:pPr>
         <w:pStyle w:val="3"/>
       </w:pPr>
       <w:bookmarkStart w:id="14" w:name="_Toc498836232"/>
@@ -4105,55 +3785,6 @@
       </w:r>
       <w:bookmarkEnd w:id="14"/>
       <w:bookmarkEnd w:id="15"/>
-    </w:p>
-    <w:p>
-      <w:pPr>
-        <w:pStyle w:val="InfoBlue"/>
-      </w:pPr>
-      <w:r>
-        <w:t>[</w:t>
-      </w:r>
-      <w:r>
-        <w:rPr>
-          <w:rFonts w:hint="eastAsia"/>
-        </w:rPr>
-        <w:t xml:space="preserve">Use case </w:t>
-      </w:r>
-      <w:r>
-        <w:rPr>
-          <w:rFonts w:hint="eastAsia"/>
-        </w:rPr>
-        <w:t>图，并对每个</w:t>
-      </w:r>
-      <w:r>
-        <w:rPr>
-          <w:rFonts w:hint="eastAsia"/>
-        </w:rPr>
-        <w:t>actor</w:t>
-      </w:r>
-      <w:r>
-        <w:rPr>
-          <w:rFonts w:hint="eastAsia"/>
-        </w:rPr>
-        <w:t>或</w:t>
-      </w:r>
-      <w:proofErr w:type="spellStart"/>
-      <w:r>
-        <w:rPr>
-          <w:rFonts w:hint="eastAsia"/>
-        </w:rPr>
-        <w:t>usecase</w:t>
-      </w:r>
-      <w:proofErr w:type="spellEnd"/>
-      <w:r>
-        <w:rPr>
-          <w:rFonts w:hint="eastAsia"/>
-        </w:rPr>
-        <w:t>有简要说明。如果系统比较大，则可按用户或子系统进行组织</w:t>
-      </w:r>
-      <w:r>
-        <w:t>]</w:t>
-      </w:r>
     </w:p>
     <w:p>
       <w:pPr>
@@ -4166,7 +3797,6 @@
           <w:rFonts w:hint="eastAsia"/>
           <w:noProof/>
         </w:rPr>
-        <w:lastRenderedPageBreak/>
         <w:drawing>
           <wp:inline distT="0" distB="0" distL="0" distR="0" wp14:anchorId="292E8FC9" wp14:editId="7176C1DD">
             <wp:extent cx="3067154" cy="2293034"/>
@@ -4414,6 +4044,7 @@
           <w:rFonts w:hint="eastAsia"/>
           <w:noProof/>
         </w:rPr>
+        <w:lastRenderedPageBreak/>
         <w:drawing>
           <wp:inline distT="0" distB="0" distL="0" distR="0" wp14:anchorId="01E617BD" wp14:editId="2CAB1F23">
             <wp:extent cx="2954216" cy="2297040"/>
@@ -4542,7 +4173,6 @@
           <w:rFonts w:hint="eastAsia"/>
           <w:noProof/>
         </w:rPr>
-        <w:lastRenderedPageBreak/>
         <w:drawing>
           <wp:inline distT="0" distB="0" distL="0" distR="0" wp14:anchorId="03505365" wp14:editId="66F1001B">
             <wp:extent cx="2672862" cy="2989779"/>
@@ -4671,6 +4301,7 @@
           <w:rFonts w:hint="eastAsia"/>
           <w:noProof/>
         </w:rPr>
+        <w:lastRenderedPageBreak/>
         <w:drawing>
           <wp:inline distT="0" distB="0" distL="0" distR="0" wp14:anchorId="21E8C928" wp14:editId="2673F6FE">
             <wp:extent cx="3221502" cy="3235613"/>
@@ -4937,7 +4568,6 @@
           <w:rFonts w:ascii="Arial" w:hAnsi="Arial" w:cs="Arial"/>
           <w:color w:val="000000"/>
         </w:rPr>
-        <w:lastRenderedPageBreak/>
         <w:t>每一条指令输入后，经过</w:t>
       </w:r>
       <w:proofErr w:type="gramStart"/>
@@ -5325,6 +4955,7 @@
         <w:rPr>
           <w:rFonts w:hint="eastAsia"/>
         </w:rPr>
+        <w:lastRenderedPageBreak/>
         <w:t>易</w:t>
       </w:r>
       <w:r>
@@ -5338,142 +4969,6 @@
     </w:p>
     <w:p>
       <w:pPr>
-        <w:pStyle w:val="InfoBlue"/>
-      </w:pPr>
-      <w:r>
-        <w:t>[</w:t>
-      </w:r>
-      <w:r>
-        <w:rPr>
-          <w:rFonts w:hint="eastAsia"/>
-        </w:rPr>
-        <w:t>此节应包括所有影</w:t>
-      </w:r>
-      <w:r>
-        <w:rPr>
-          <w:rFonts w:hint="eastAsia"/>
-        </w:rPr>
-        <w:t>响易</w:t>
-      </w:r>
-      <w:r>
-        <w:rPr>
-          <w:rFonts w:hint="eastAsia"/>
-        </w:rPr>
-        <w:t>用性的需求。例如，</w:t>
-      </w:r>
-    </w:p>
-    <w:p>
-      <w:pPr>
-        <w:pStyle w:val="InfoBlue"/>
-      </w:pPr>
-      <w:r>
-        <w:t>•</w:t>
-      </w:r>
-      <w:r>
-        <w:rPr>
-          <w:rFonts w:hint="eastAsia"/>
-        </w:rPr>
-        <w:t>指出普通用户和高级用户要高效地执行特定操作所需的培训时间</w:t>
-      </w:r>
-    </w:p>
-    <w:p>
-      <w:pPr>
-        <w:pStyle w:val="InfoBlue"/>
-      </w:pPr>
-      <w:r>
-        <w:t>•</w:t>
-      </w:r>
-      <w:r>
-        <w:rPr>
-          <w:rFonts w:hint="eastAsia"/>
-        </w:rPr>
-        <w:t>指出</w:t>
-      </w:r>
-      <w:proofErr w:type="gramStart"/>
-      <w:r>
-        <w:rPr>
-          <w:rFonts w:hint="eastAsia"/>
-        </w:rPr>
-        <w:t>典型任务</w:t>
-      </w:r>
-      <w:proofErr w:type="gramEnd"/>
-      <w:r>
-        <w:rPr>
-          <w:rFonts w:hint="eastAsia"/>
-        </w:rPr>
-        <w:t>的可评测任务次数或根据用户已知或喜欢的其他系统确定新系统的可用性需求</w:t>
-      </w:r>
-    </w:p>
-    <w:p>
-      <w:pPr>
-        <w:pStyle w:val="InfoBlue"/>
-      </w:pPr>
-      <w:r>
-        <w:t>•</w:t>
-      </w:r>
-      <w:r>
-        <w:rPr>
-          <w:rFonts w:hint="eastAsia"/>
-        </w:rPr>
-        <w:t>指出在符合公认的</w:t>
-      </w:r>
-      <w:r>
-        <w:rPr>
-          <w:rFonts w:hint="eastAsia"/>
-        </w:rPr>
-        <w:t>易</w:t>
-      </w:r>
-      <w:r>
-        <w:rPr>
-          <w:rFonts w:hint="eastAsia"/>
-        </w:rPr>
-        <w:t>用性标准（如</w:t>
-      </w:r>
-      <w:r>
-        <w:t xml:space="preserve"> IBM </w:t>
-      </w:r>
-      <w:r>
-        <w:rPr>
-          <w:rFonts w:hint="eastAsia"/>
-        </w:rPr>
-        <w:t>的</w:t>
-      </w:r>
-      <w:r>
-        <w:t xml:space="preserve"> CUA </w:t>
-      </w:r>
-      <w:r>
-        <w:rPr>
-          <w:rFonts w:hint="eastAsia"/>
-        </w:rPr>
-        <w:t>标准和</w:t>
-      </w:r>
-      <w:r>
-        <w:t xml:space="preserve"> Microsoft </w:t>
-      </w:r>
-      <w:r>
-        <w:rPr>
-          <w:rFonts w:hint="eastAsia"/>
-        </w:rPr>
-        <w:t>的</w:t>
-      </w:r>
-      <w:r>
-        <w:t xml:space="preserve"> GUI </w:t>
-      </w:r>
-      <w:r>
-        <w:rPr>
-          <w:rFonts w:hint="eastAsia"/>
-        </w:rPr>
-        <w:t>标准）方面的需求</w:t>
-      </w:r>
-      <w:r>
-        <w:rPr>
-          <w:rFonts w:ascii="Arial" w:hAnsi="Arial"/>
-        </w:rPr>
-        <w:t>]</w:t>
-      </w:r>
-    </w:p>
-    <w:p>
-      <w:pPr>
         <w:pStyle w:val="3"/>
         <w:ind w:left="720" w:hanging="720"/>
       </w:pPr>
@@ -5564,235 +5059,6 @@
     </w:p>
     <w:p>
       <w:pPr>
-        <w:pStyle w:val="InfoBlue"/>
-      </w:pPr>
-      <w:r>
-        <w:t>[</w:t>
-      </w:r>
-      <w:r>
-        <w:rPr>
-          <w:rFonts w:hint="eastAsia"/>
-        </w:rPr>
-        <w:t>对系统可靠性的需求应在此处说明。以下是一些建议：</w:t>
-      </w:r>
-    </w:p>
-    <w:p>
-      <w:pPr>
-        <w:pStyle w:val="InfoBlue"/>
-      </w:pPr>
-      <w:r>
-        <w:t>•</w:t>
-      </w:r>
-      <w:r>
-        <w:tab/>
-      </w:r>
-      <w:r>
-        <w:rPr>
-          <w:rFonts w:hint="eastAsia"/>
-        </w:rPr>
-        <w:t>可用性</w:t>
-      </w:r>
-      <w:r>
-        <w:t>—</w:t>
-      </w:r>
-      <w:r>
-        <w:rPr>
-          <w:rFonts w:hint="eastAsia"/>
-        </w:rPr>
-        <w:t>指出可用时间百分比</w:t>
-      </w:r>
-      <w:r>
-        <w:rPr>
-          <w:rFonts w:ascii="Arial" w:hAnsi="Arial"/>
-        </w:rPr>
-        <w:t xml:space="preserve"> ( </w:t>
-      </w:r>
-      <w:proofErr w:type="spellStart"/>
-      <w:r>
-        <w:rPr>
-          <w:rFonts w:ascii="Arial" w:hAnsi="Arial"/>
-        </w:rPr>
-        <w:t>xx.xx</w:t>
-      </w:r>
-      <w:proofErr w:type="spellEnd"/>
-      <w:r>
-        <w:rPr>
-          <w:rFonts w:ascii="Arial" w:hAnsi="Arial"/>
-        </w:rPr>
-        <w:t>%)</w:t>
-      </w:r>
-      <w:r>
-        <w:rPr>
-          <w:rFonts w:hint="eastAsia"/>
-        </w:rPr>
-        <w:t>、使用小时数、维护访问权、降级模式操作等。</w:t>
-      </w:r>
-    </w:p>
-    <w:p>
-      <w:pPr>
-        <w:pStyle w:val="InfoBlue"/>
-      </w:pPr>
-      <w:r>
-        <w:t>•</w:t>
-      </w:r>
-      <w:r>
-        <w:tab/>
-      </w:r>
-      <w:r>
-        <w:rPr>
-          <w:rFonts w:hint="eastAsia"/>
-        </w:rPr>
-        <w:t>平均故障间隔时间</w:t>
-      </w:r>
-      <w:r>
-        <w:t xml:space="preserve"> (MTBF) – </w:t>
-      </w:r>
-      <w:r>
-        <w:rPr>
-          <w:rFonts w:hint="eastAsia"/>
-        </w:rPr>
-        <w:t>通常表示为小时数，但也可表示为天数、月数或年数。</w:t>
-      </w:r>
-    </w:p>
-    <w:p>
-      <w:pPr>
-        <w:pStyle w:val="InfoBlue"/>
-      </w:pPr>
-      <w:r>
-        <w:t>•</w:t>
-      </w:r>
-      <w:r>
-        <w:tab/>
-      </w:r>
-      <w:r>
-        <w:rPr>
-          <w:rFonts w:hint="eastAsia"/>
-        </w:rPr>
-        <w:t>平均修复时间</w:t>
-      </w:r>
-      <w:r>
-        <w:t xml:space="preserve"> (MTTR) — </w:t>
-      </w:r>
-      <w:r>
-        <w:rPr>
-          <w:rFonts w:hint="eastAsia"/>
-        </w:rPr>
-        <w:t>系统在发生故障后可以暂停运行的时间。</w:t>
-      </w:r>
-    </w:p>
-    <w:p>
-      <w:pPr>
-        <w:pStyle w:val="InfoBlue"/>
-      </w:pPr>
-      <w:r>
-        <w:lastRenderedPageBreak/>
-        <w:t>•</w:t>
-      </w:r>
-      <w:r>
-        <w:tab/>
-      </w:r>
-      <w:r>
-        <w:rPr>
-          <w:rFonts w:hint="eastAsia"/>
-        </w:rPr>
-        <w:t>精确度</w:t>
-      </w:r>
-      <w:r>
-        <w:t xml:space="preserve"> — </w:t>
-      </w:r>
-      <w:r>
-        <w:rPr>
-          <w:rFonts w:hint="eastAsia"/>
-        </w:rPr>
-        <w:t>指出系统输出要求具备的精密度（分辨率）和精确度（按照某一已知的标准）。</w:t>
-      </w:r>
-    </w:p>
-    <w:p>
-      <w:pPr>
-        <w:pStyle w:val="InfoBlue"/>
-      </w:pPr>
-      <w:r>
-        <w:t>•</w:t>
-      </w:r>
-      <w:r>
-        <w:tab/>
-      </w:r>
-      <w:r>
-        <w:rPr>
-          <w:rFonts w:hint="eastAsia"/>
-        </w:rPr>
-        <w:t>最高错误或缺陷率</w:t>
-      </w:r>
-      <w:r>
-        <w:t>—</w:t>
-      </w:r>
-      <w:r>
-        <w:rPr>
-          <w:rFonts w:hint="eastAsia"/>
-        </w:rPr>
-        <w:t>通常表示为每千行代码的错误数目</w:t>
-      </w:r>
-      <w:r>
-        <w:t xml:space="preserve"> (bugs/KLOC) </w:t>
-      </w:r>
-      <w:r>
-        <w:rPr>
-          <w:rFonts w:hint="eastAsia"/>
-        </w:rPr>
-        <w:t>或每个功能点的错误数目</w:t>
-      </w:r>
-      <w:r>
-        <w:t xml:space="preserve"> (bugs/function-point)</w:t>
-      </w:r>
-      <w:r>
-        <w:rPr>
-          <w:rFonts w:hint="eastAsia"/>
-        </w:rPr>
-        <w:t>。</w:t>
-      </w:r>
-    </w:p>
-    <w:p>
-      <w:pPr>
-        <w:pStyle w:val="InfoBlue"/>
-      </w:pPr>
-      <w:r>
-        <w:t>•</w:t>
-      </w:r>
-      <w:r>
-        <w:tab/>
-      </w:r>
-      <w:r>
-        <w:rPr>
-          <w:rFonts w:hint="eastAsia"/>
-        </w:rPr>
-        <w:t>错误或缺陷率</w:t>
-      </w:r>
-      <w:proofErr w:type="gramStart"/>
-      <w:r>
-        <w:t>—</w:t>
-      </w:r>
-      <w:r>
-        <w:rPr>
-          <w:rFonts w:hint="eastAsia"/>
-        </w:rPr>
-        <w:t>按照</w:t>
-      </w:r>
-      <w:proofErr w:type="gramEnd"/>
-      <w:r>
-        <w:rPr>
-          <w:rFonts w:hint="eastAsia"/>
-        </w:rPr>
-        <w:t>小错误、大错误和严重错误来分类。需求中必须对“严重”错误进行界定，例如：数据完全丢失或完全不能使用系统的某部分功能。</w:t>
-      </w:r>
-      <w:r>
-        <w:rPr>
-          <w:rFonts w:ascii="Arial" w:hAnsi="Arial"/>
-        </w:rPr>
-        <w:t>]</w:t>
-      </w:r>
-    </w:p>
-    <w:p>
-      <w:pPr>
         <w:pStyle w:val="3"/>
         <w:ind w:left="720" w:hanging="720"/>
       </w:pPr>
@@ -5835,7 +5101,7 @@
         <w:rPr>
           <w:rFonts w:hint="eastAsia"/>
         </w:rPr>
-        <w:t>停机时间不得超过4％。</w:t>
+        <w:t>停机时间不得超过4％</w:t>
       </w:r>
     </w:p>
     <w:p>
@@ -5846,7 +5112,7 @@
         <w:rPr>
           <w:rFonts w:hint="eastAsia"/>
         </w:rPr>
-        <w:t>平均故障间隔时间应超过300小时。</w:t>
+        <w:t>平均故障间隔时间应超过300小时</w:t>
       </w:r>
     </w:p>
     <w:p>
@@ -5857,7 +5123,7 @@
         <w:rPr>
           <w:rFonts w:hint="eastAsia"/>
         </w:rPr>
-        <w:t>修复时间不得超过4％。</w:t>
+        <w:t>修复时间不得超过4％</w:t>
       </w:r>
     </w:p>
     <w:p>
@@ -5874,7 +5140,7 @@
         <w:rPr>
           <w:rFonts w:hint="eastAsia"/>
         </w:rPr>
-        <w:t>CMM5级    0.32‰</w:t>
+        <w:t>CMM5级   0.32‰</w:t>
       </w:r>
     </w:p>
     <w:p>
@@ -5903,7 +5169,7 @@
         <w:rPr>
           <w:rFonts w:hint="eastAsia"/>
         </w:rPr>
-        <w:t>等。</w:t>
+        <w:t>等</w:t>
       </w:r>
     </w:p>
     <w:p>
@@ -5932,7 +5198,7 @@
         <w:rPr>
           <w:rFonts w:hint="eastAsia"/>
         </w:rPr>
-        <w:t>以上，后面版本解决。</w:t>
+        <w:t>以上，后面版本解决</w:t>
       </w:r>
     </w:p>
     <w:p>
@@ -5943,7 +5209,7 @@
         <w:rPr>
           <w:rFonts w:hint="eastAsia"/>
         </w:rPr>
-        <w:t>所有系统错误均应记录。致命的系统错误将导致系统有序关闭。系统错误消息应包括错误的文本描述，操作系统错误代码（如果适用），检测错误情况的模块，数据标记和时间戳。所有系统错误均应保留在错误日志数据库中。</w:t>
+        <w:t>所有系统错误均应记录。致命的系统错误将导致系统有序关闭。系统错误消息应包括错误的文本描述，操作系统错误代码（如果适用），检测错误情况的模块，数据标记和时间戳。所有系统错误均应保留在错误日志数据库中</w:t>
       </w:r>
     </w:p>
     <w:p>
@@ -5967,119 +5233,6 @@
     </w:p>
     <w:p>
       <w:pPr>
-        <w:pStyle w:val="InfoBlue"/>
-      </w:pPr>
-      <w:r>
-        <w:t>[</w:t>
-      </w:r>
-      <w:r>
-        <w:rPr>
-          <w:rFonts w:hint="eastAsia"/>
-        </w:rPr>
-        <w:t>此节应概述系统的性能特征。其中</w:t>
-      </w:r>
-      <w:proofErr w:type="gramStart"/>
-      <w:r>
-        <w:rPr>
-          <w:rFonts w:hint="eastAsia"/>
-        </w:rPr>
-        <w:t>需包括</w:t>
-      </w:r>
-      <w:proofErr w:type="gramEnd"/>
-      <w:r>
-        <w:rPr>
-          <w:rFonts w:hint="eastAsia"/>
-        </w:rPr>
-        <w:t>具体的响应时间。如果可行，按名称引用相关用例。</w:t>
-      </w:r>
-    </w:p>
-    <w:p>
-      <w:pPr>
-        <w:pStyle w:val="InfoBlue"/>
-      </w:pPr>
-      <w:r>
-        <w:t>•</w:t>
-      </w:r>
-      <w:r>
-        <w:tab/>
-      </w:r>
-      <w:r>
-        <w:rPr>
-          <w:rFonts w:hint="eastAsia"/>
-        </w:rPr>
-        <w:t>对事务的响应时间（平均、最长）</w:t>
-      </w:r>
-    </w:p>
-    <w:p>
-      <w:pPr>
-        <w:pStyle w:val="InfoBlue"/>
-      </w:pPr>
-      <w:r>
-        <w:t>•</w:t>
-      </w:r>
-      <w:r>
-        <w:tab/>
-      </w:r>
-      <w:r>
-        <w:rPr>
-          <w:rFonts w:hint="eastAsia"/>
-        </w:rPr>
-        <w:t>吞吐量，例如每秒处理的事务数</w:t>
-      </w:r>
-    </w:p>
-    <w:p>
-      <w:pPr>
-        <w:pStyle w:val="InfoBlue"/>
-      </w:pPr>
-      <w:r>
-        <w:t>•</w:t>
-      </w:r>
-      <w:r>
-        <w:tab/>
-      </w:r>
-      <w:r>
-        <w:rPr>
-          <w:rFonts w:hint="eastAsia"/>
-        </w:rPr>
-        <w:t>容量，例如系统可以容纳的客户或事务数</w:t>
-      </w:r>
-    </w:p>
-    <w:p>
-      <w:pPr>
-        <w:pStyle w:val="InfoBlue"/>
-      </w:pPr>
-      <w:r>
-        <w:t>•</w:t>
-      </w:r>
-      <w:r>
-        <w:tab/>
-      </w:r>
-      <w:r>
-        <w:rPr>
-          <w:rFonts w:hint="eastAsia"/>
-        </w:rPr>
-        <w:t>降级模式（当系统以某种形式降级时可接受的运行模式）</w:t>
-      </w:r>
-    </w:p>
-    <w:p>
-      <w:pPr>
-        <w:pStyle w:val="InfoBlue"/>
-      </w:pPr>
-      <w:r>
-        <w:t>•</w:t>
-      </w:r>
-      <w:r>
-        <w:tab/>
-      </w:r>
-      <w:r>
-        <w:rPr>
-          <w:rFonts w:hint="eastAsia"/>
-        </w:rPr>
-        <w:t>资源利用情况，如内存、磁盘、通信等</w:t>
-      </w:r>
-    </w:p>
-    <w:p>
-      <w:pPr>
         <w:pStyle w:val="3"/>
         <w:ind w:left="720" w:hanging="720"/>
       </w:pPr>
@@ -6128,7 +5281,7 @@
         <w:rPr>
           <w:rFonts w:hint="eastAsia"/>
         </w:rPr>
-        <w:t>时间不超过1s。</w:t>
+        <w:t>时间不超过1s</w:t>
       </w:r>
     </w:p>
     <w:p>
@@ -6162,12 +5315,6 @@
         </w:rPr>
         <w:t>的80％</w:t>
       </w:r>
-      <w:r>
-        <w:rPr>
-          <w:rFonts w:hint="eastAsia"/>
-        </w:rPr>
-        <w:t>。</w:t>
-      </w:r>
     </w:p>
     <w:p>
       <w:pPr>
@@ -6186,7 +5333,7 @@
         <w:rPr>
           <w:rFonts w:hint="eastAsia"/>
         </w:rPr>
-        <w:t>单机模式，不能联机。</w:t>
+        <w:t>单机模式，不能联机</w:t>
       </w:r>
     </w:p>
     <w:p>
@@ -6197,7 +5344,6 @@
         <w:rPr>
           <w:rFonts w:hint="eastAsia"/>
         </w:rPr>
-        <w:lastRenderedPageBreak/>
         <w:t>系统在任何给定时间</w:t>
       </w:r>
       <w:proofErr w:type="gramStart"/>
@@ -6212,7 +5358,7 @@
         <w:rPr>
           <w:rFonts w:hint="eastAsia"/>
         </w:rPr>
-        <w:t>支持2000个同时用户访问中央数据库，并在任何时候支持500个同时用户访问本地服务器。</w:t>
+        <w:t>支持2000个同时用户访问中央数据库，并在任何时候支持500个同时用户访问本地服务器</w:t>
       </w:r>
     </w:p>
     <w:p>
@@ -6242,12 +5388,6 @@
       </w:r>
       <w:r>
         <w:t>AM</w:t>
-      </w:r>
-      <w:r>
-        <w:rPr>
-          <w:rFonts w:hint="eastAsia"/>
-        </w:rPr>
-        <w:t>。</w:t>
       </w:r>
     </w:p>
     <w:p>
@@ -6267,23 +5407,6 @@
     </w:p>
     <w:p>
       <w:pPr>
-        <w:pStyle w:val="InfoBlue"/>
-      </w:pPr>
-      <w:r>
-        <w:t>[</w:t>
-      </w:r>
-      <w:r>
-        <w:rPr>
-          <w:rFonts w:hint="eastAsia"/>
-        </w:rPr>
-        <w:t>此节应列出将提高所构建系统的可支持性或可维护性的所有需求，其中包括编码标准、命名约定、类库、维护访问权和维护实用程序。</w:t>
-      </w:r>
-      <w:r>
-        <w:t>]</w:t>
-      </w:r>
-    </w:p>
-    <w:p>
-      <w:pPr>
         <w:pStyle w:val="3"/>
         <w:ind w:left="720" w:hanging="720"/>
       </w:pPr>
@@ -6311,66 +5434,63 @@
       </w:r>
       <w:bookmarkEnd w:id="35"/>
       <w:bookmarkEnd w:id="36"/>
-      <w:r>
-        <w:rPr>
-          <w:rFonts w:hint="eastAsia"/>
-        </w:rPr>
-        <w:t>。</w:t>
-      </w:r>
     </w:p>
     <w:p>
       <w:pPr>
         <w:pStyle w:val="a9"/>
-      </w:pPr>
-      <w:r>
-        <w:rPr>
-          <w:rFonts w:hint="eastAsia"/>
-        </w:rPr>
-        <w:t>用户可以通过浏览器下载新版本</w:t>
-      </w:r>
-      <w:r>
-        <w:rPr>
-          <w:rFonts w:hint="eastAsia"/>
-        </w:rPr>
-        <w:t>，</w:t>
+        <w:rPr>
+          <w:rFonts w:hint="eastAsia"/>
+        </w:rPr>
+      </w:pPr>
+      <w:r>
+        <w:rPr>
+          <w:rFonts w:hint="eastAsia"/>
+        </w:rPr>
+        <w:t>用户可以通过</w:t>
+      </w:r>
+      <w:proofErr w:type="spellStart"/>
+      <w:r>
+        <w:rPr>
+          <w:rFonts w:hint="eastAsia"/>
+        </w:rPr>
+        <w:t>G</w:t>
+      </w:r>
+      <w:r>
+        <w:t>ithub</w:t>
+      </w:r>
+      <w:proofErr w:type="spellEnd"/>
+      <w:r>
+        <w:rPr>
+          <w:rFonts w:hint="eastAsia"/>
+        </w:rPr>
+        <w:t>上clone下载并通过应用程序内部接口更新</w:t>
+      </w:r>
+    </w:p>
+    <w:p>
+      <w:pPr>
+        <w:pStyle w:val="a9"/>
+        <w:rPr>
+          <w:rFonts w:hint="eastAsia"/>
+        </w:rPr>
+      </w:pPr>
+      <w:r>
+        <w:rPr>
+          <w:rFonts w:hint="eastAsia"/>
+        </w:rPr>
+        <w:t>客户</w:t>
       </w:r>
       <w:proofErr w:type="gramStart"/>
       <w:r>
         <w:rPr>
           <w:rFonts w:hint="eastAsia"/>
         </w:rPr>
-        <w:t>轻松访问</w:t>
+        <w:t>端安</w:t>
       </w:r>
       <w:proofErr w:type="gramEnd"/>
       <w:r>
         <w:rPr>
           <w:rFonts w:hint="eastAsia"/>
         </w:rPr>
-        <w:t>系统升级</w:t>
-      </w:r>
-    </w:p>
-    <w:p>
-      <w:pPr>
-        <w:pStyle w:val="a9"/>
-      </w:pPr>
-      <w:r>
-        <w:rPr>
-          <w:rFonts w:hint="eastAsia"/>
-        </w:rPr>
-        <w:t>客户</w:t>
-      </w:r>
-      <w:proofErr w:type="gramStart"/>
-      <w:r>
-        <w:rPr>
-          <w:rFonts w:hint="eastAsia"/>
-        </w:rPr>
-        <w:t>端安</w:t>
-      </w:r>
-      <w:proofErr w:type="gramEnd"/>
-      <w:r>
-        <w:rPr>
-          <w:rFonts w:hint="eastAsia"/>
-        </w:rPr>
         <w:t>装</w:t>
       </w:r>
       <w:r>
@@ -6383,7 +5503,7 @@
         <w:rPr>
           <w:rFonts w:hint="eastAsia"/>
         </w:rPr>
-        <w:t>详见《用户手册》。</w:t>
+        <w:t>详见《用户手册》</w:t>
       </w:r>
     </w:p>
     <w:p>
@@ -6396,6 +5516,7 @@
         <w:rPr>
           <w:rFonts w:hint="eastAsia"/>
         </w:rPr>
+        <w:lastRenderedPageBreak/>
         <w:t>设计约束</w:t>
       </w:r>
       <w:bookmarkEnd w:id="37"/>
@@ -6403,23 +5524,6 @@
     </w:p>
     <w:p>
       <w:pPr>
-        <w:pStyle w:val="InfoBlue"/>
-      </w:pPr>
-      <w:r>
-        <w:t>[</w:t>
-      </w:r>
-      <w:r>
-        <w:rPr>
-          <w:rFonts w:hint="eastAsia"/>
-        </w:rPr>
-        <w:t>此节应列出所构建系统的所有设计约束。设计约束代表已经批准并必须遵循的设计决定。其中包括软件语言、软件流程需求、开发工具的指定用途、构架及设计约束、购买的构件、类库等。</w:t>
-      </w:r>
-      <w:r>
-        <w:t>]</w:t>
-      </w:r>
-    </w:p>
-    <w:p>
-      <w:pPr>
         <w:pStyle w:val="3"/>
         <w:ind w:left="720" w:hanging="720"/>
       </w:pPr>
@@ -6461,33 +5565,14 @@
       <w:r>
         <w:t xml:space="preserve">: </w:t>
       </w:r>
-      <w:proofErr w:type="spellStart"/>
-      <w:r>
-        <w:rPr>
-          <w:rFonts w:hint="eastAsia"/>
-        </w:rPr>
-        <w:t>c</w:t>
-      </w:r>
-      <w:r>
-        <w:t>++</w:t>
-      </w:r>
-      <w:proofErr w:type="spellEnd"/>
-    </w:p>
-    <w:p>
-      <w:pPr>
-        <w:pStyle w:val="a9"/>
-      </w:pPr>
-      <w:r>
-        <w:rPr>
-          <w:rFonts w:hint="eastAsia"/>
-        </w:rPr>
-        <w:t>注册系统的基于Web的界面应在Netscape 4.0.4和Internet Explorer 4.0浏览器中运行</w:t>
-      </w:r>
-      <w:r>
-        <w:rPr>
-          <w:rFonts w:hint="eastAsia"/>
-        </w:rPr>
-        <w:t>。</w:t>
+      <w:r>
+        <w:t>C++, C#</w:t>
+      </w:r>
+      <w:r>
+        <w:rPr>
+          <w:rFonts w:hint="eastAsia"/>
+        </w:rPr>
+        <w:t>，Python</w:t>
       </w:r>
     </w:p>
     <w:p>
@@ -6554,75 +5639,87 @@
         </w:rPr>
         <w:t>RAM</w:t>
       </w:r>
+    </w:p>
+    <w:p>
+      <w:pPr>
+        <w:pStyle w:val="a9"/>
+      </w:pPr>
+      <w:r>
+        <w:rPr>
+          <w:rFonts w:ascii="Arial" w:hAnsi="Arial" w:cs="Arial"/>
+          <w:color w:val="000000"/>
+        </w:rPr>
+        <w:t>注册系统的服务器部分应在</w:t>
+      </w:r>
       <w:r>
         <w:rPr>
           <w:rFonts w:ascii="Arial" w:hAnsi="Arial" w:cs="Arial" w:hint="eastAsia"/>
           <w:color w:val="000000"/>
         </w:rPr>
-        <w:t>。</w:t>
-      </w:r>
-    </w:p>
-    <w:p>
-      <w:pPr>
-        <w:pStyle w:val="a9"/>
-      </w:pPr>
+        <w:t>亚马逊</w:t>
+      </w:r>
+      <w:r>
+        <w:rPr>
+          <w:rFonts w:ascii="Arial" w:hAnsi="Arial" w:cs="Arial" w:hint="eastAsia"/>
+          <w:color w:val="000000"/>
+        </w:rPr>
+        <w:t>AWS</w:t>
+      </w:r>
+      <w:r>
+        <w:rPr>
+          <w:rFonts w:ascii="Arial" w:hAnsi="Arial" w:cs="Arial" w:hint="eastAsia"/>
+          <w:color w:val="000000"/>
+        </w:rPr>
+        <w:t>平台</w:t>
+      </w:r>
+      <w:r>
+        <w:rPr>
+          <w:rFonts w:ascii="Arial" w:hAnsi="Arial" w:cs="Arial" w:hint="eastAsia"/>
+          <w:color w:val="000000"/>
+        </w:rPr>
+        <w:t>或其他类似平台</w:t>
+      </w:r>
+      <w:r>
+        <w:rPr>
+          <w:rFonts w:ascii="Arial" w:hAnsi="Arial" w:cs="Arial" w:hint="eastAsia"/>
+          <w:color w:val="000000"/>
+        </w:rPr>
+        <w:t>，实现响应用户登陆、匹配等请求。后端打包</w:t>
+      </w:r>
+      <w:r>
+        <w:rPr>
+          <w:rFonts w:ascii="Arial" w:hAnsi="Arial" w:cs="Arial" w:hint="eastAsia"/>
+          <w:color w:val="000000"/>
+        </w:rPr>
+        <w:t>docker</w:t>
+      </w:r>
+      <w:r>
+        <w:rPr>
+          <w:rFonts w:ascii="Arial" w:hAnsi="Arial" w:cs="Arial" w:hint="eastAsia"/>
+          <w:color w:val="000000"/>
+        </w:rPr>
+        <w:t>镜像部署，数据库部分有</w:t>
+      </w:r>
+      <w:r>
+        <w:rPr>
+          <w:rFonts w:ascii="Arial" w:hAnsi="Arial" w:cs="Arial" w:hint="eastAsia"/>
+          <w:color w:val="000000"/>
+        </w:rPr>
+        <w:t>My</w:t>
+      </w:r>
       <w:r>
         <w:rPr>
           <w:rFonts w:ascii="Arial" w:hAnsi="Arial" w:cs="Arial"/>
           <w:color w:val="000000"/>
         </w:rPr>
-        <w:t>注册系统的服务器部分应在</w:t>
+        <w:t>SQL</w:t>
       </w:r>
       <w:r>
         <w:rPr>
           <w:rFonts w:ascii="Arial" w:hAnsi="Arial" w:cs="Arial" w:hint="eastAsia"/>
           <w:color w:val="000000"/>
         </w:rPr>
-        <w:t>亚马逊</w:t>
-      </w:r>
-      <w:r>
-        <w:rPr>
-          <w:rFonts w:ascii="Arial" w:hAnsi="Arial" w:cs="Arial" w:hint="eastAsia"/>
-          <w:color w:val="000000"/>
-        </w:rPr>
-        <w:t>AWS</w:t>
-      </w:r>
-      <w:r>
-        <w:rPr>
-          <w:rFonts w:ascii="Arial" w:hAnsi="Arial" w:cs="Arial" w:hint="eastAsia"/>
-          <w:color w:val="000000"/>
-        </w:rPr>
-        <w:t>平台，实现响应用户登陆、匹配等请求。后端打包</w:t>
-      </w:r>
-      <w:r>
-        <w:rPr>
-          <w:rFonts w:ascii="Arial" w:hAnsi="Arial" w:cs="Arial" w:hint="eastAsia"/>
-          <w:color w:val="000000"/>
-        </w:rPr>
-        <w:t>docker</w:t>
-      </w:r>
-      <w:r>
-        <w:rPr>
-          <w:rFonts w:ascii="Arial" w:hAnsi="Arial" w:cs="Arial" w:hint="eastAsia"/>
-          <w:color w:val="000000"/>
-        </w:rPr>
-        <w:t>镜像部署，数据库部分有</w:t>
-      </w:r>
-      <w:proofErr w:type="spellStart"/>
-      <w:r>
-        <w:rPr>
-          <w:rFonts w:ascii="Arial" w:hAnsi="Arial" w:cs="Arial" w:hint="eastAsia"/>
-          <w:color w:val="000000"/>
-        </w:rPr>
-        <w:t>Mysql</w:t>
-      </w:r>
-      <w:proofErr w:type="spellEnd"/>
-      <w:r>
-        <w:rPr>
-          <w:rFonts w:ascii="Arial" w:hAnsi="Arial" w:cs="Arial" w:hint="eastAsia"/>
-          <w:color w:val="000000"/>
-        </w:rPr>
-        <w:t>数据库支持。</w:t>
+        <w:t>数据库支持</w:t>
       </w:r>
     </w:p>
     <w:p>
@@ -6700,41 +5797,6 @@
     </w:p>
     <w:p>
       <w:pPr>
-        <w:pStyle w:val="InfoBlue"/>
-      </w:pPr>
-      <w:r>
-        <w:t>[</w:t>
-      </w:r>
-      <w:r>
-        <w:rPr>
-          <w:rFonts w:hint="eastAsia"/>
-        </w:rPr>
-        <w:t>此节规定应用程序必须支持的接口</w:t>
-      </w:r>
-      <w:r>
-        <w:t>/</w:t>
-      </w:r>
-      <w:r>
-        <w:rPr>
-          <w:rFonts w:hint="eastAsia"/>
-        </w:rPr>
-        <w:t>界面。它应非常具体，包含协议、端口和逻辑地址等，以便于按照接口</w:t>
-      </w:r>
-      <w:r>
-        <w:t>/</w:t>
-      </w:r>
-      <w:r>
-        <w:rPr>
-          <w:rFonts w:hint="eastAsia"/>
-        </w:rPr>
-        <w:t>界面需求开发并检验软件。</w:t>
-      </w:r>
-      <w:r>
-        <w:t>]</w:t>
-      </w:r>
-    </w:p>
-    <w:p>
-      <w:pPr>
         <w:pStyle w:val="3"/>
         <w:ind w:left="720" w:hanging="720"/>
       </w:pPr>
@@ -6751,23 +5813,6 @@
     </w:p>
     <w:p>
       <w:pPr>
-        <w:pStyle w:val="InfoBlue"/>
-      </w:pPr>
-      <w:r>
-        <w:t>[</w:t>
-      </w:r>
-      <w:r>
-        <w:rPr>
-          <w:rFonts w:hint="eastAsia"/>
-        </w:rPr>
-        <w:t>说明软件将实现的用户界面。</w:t>
-      </w:r>
-      <w:r>
-        <w:t>]</w:t>
-      </w:r>
-    </w:p>
-    <w:p>
-      <w:pPr>
         <w:pStyle w:val="a9"/>
         <w:jc w:val="center"/>
       </w:pPr>
@@ -6775,7 +5820,6 @@
         <w:rPr>
           <w:noProof/>
         </w:rPr>
-        <w:lastRenderedPageBreak/>
         <w:drawing>
           <wp:inline distT="0" distB="0" distL="0" distR="0" wp14:anchorId="7969E489" wp14:editId="31FD4009">
             <wp:extent cx="1821180" cy="2601685"/>
@@ -6944,6 +5988,7 @@
         <w:rPr>
           <w:rFonts w:hint="eastAsia"/>
         </w:rPr>
+        <w:lastRenderedPageBreak/>
         <w:t xml:space="preserve"> </w:t>
       </w:r>
       <w:r>
@@ -6987,23 +6032,6 @@
     </w:p>
     <w:p>
       <w:pPr>
-        <w:pStyle w:val="InfoBlue"/>
-      </w:pPr>
-      <w:r>
-        <w:t>[</w:t>
-      </w:r>
-      <w:r>
-        <w:rPr>
-          <w:rFonts w:hint="eastAsia"/>
-        </w:rPr>
-        <w:t>此节指出软件所支持的所有硬件接口，其中包括逻辑结构、物理地址、预期行为等。</w:t>
-      </w:r>
-      <w:r>
-        <w:t>]</w:t>
-      </w:r>
-    </w:p>
-    <w:p>
-      <w:pPr>
         <w:pStyle w:val="a9"/>
       </w:pPr>
       <w:r>
@@ -7022,13 +6050,33 @@
         <w:rPr>
           <w:rFonts w:hint="eastAsia"/>
         </w:rPr>
-        <w:t>信息进行记录</w:t>
+        <w:t>文本</w:t>
+      </w:r>
+      <w:r>
+        <w:rPr>
+          <w:rFonts w:hint="eastAsia"/>
+        </w:rPr>
+        <w:t>进行记录</w:t>
       </w:r>
       <w:r>
         <w:rPr>
           <w:rFonts w:hint="eastAsia"/>
         </w:rPr>
         <w:t>。</w:t>
+      </w:r>
+    </w:p>
+    <w:p>
+      <w:pPr>
+        <w:pStyle w:val="a9"/>
+        <w:rPr>
+          <w:rFonts w:hint="eastAsia"/>
+        </w:rPr>
+      </w:pPr>
+      <w:r>
+        <w:rPr>
+          <w:rFonts w:hint="eastAsia"/>
+        </w:rPr>
+        <w:t>语音输入：麦克风接口</w:t>
       </w:r>
     </w:p>
     <w:p>
@@ -7049,47 +6097,6 @@
     </w:p>
     <w:p>
       <w:pPr>
-        <w:pStyle w:val="InfoBlue"/>
-      </w:pPr>
-      <w:r>
-        <w:t>[</w:t>
-      </w:r>
-      <w:r>
-        <w:rPr>
-          <w:rFonts w:hint="eastAsia"/>
-        </w:rPr>
-        <w:t>此节说明软件系统中与其他构件之间的软件接口。这些构件可以是购入的构件、取自其他应用程序重新利用的构件，也可以是为此</w:t>
-      </w:r>
-      <w:r>
-        <w:rPr>
-          <w:rFonts w:ascii="Arial" w:hAnsi="Arial"/>
-        </w:rPr>
-        <w:t xml:space="preserve"> </w:t>
-      </w:r>
-      <w:r>
-        <w:rPr>
-          <w:b/>
-        </w:rPr>
-        <w:t>SRS</w:t>
-      </w:r>
-      <w:r>
-        <w:rPr>
-          <w:rFonts w:ascii="Arial" w:hAnsi="Arial"/>
-        </w:rPr>
-        <w:t xml:space="preserve"> </w:t>
-      </w:r>
-      <w:r>
-        <w:rPr>
-          <w:rFonts w:hint="eastAsia"/>
-        </w:rPr>
-        <w:t>范围之外的子系统开发，但该软件应用程序必须与之交互的构件。</w:t>
-      </w:r>
-      <w:r>
-        <w:t>]</w:t>
-      </w:r>
-    </w:p>
-    <w:p>
-      <w:pPr>
         <w:pStyle w:val="a9"/>
       </w:pPr>
       <w:r>
@@ -7110,7 +6117,6 @@
         <w:rPr>
           <w:rFonts w:hint="eastAsia"/>
         </w:rPr>
-        <w:lastRenderedPageBreak/>
         <w:t>通信接口</w:t>
       </w:r>
       <w:bookmarkEnd w:id="51"/>
@@ -7118,23 +6124,6 @@
     </w:p>
     <w:p>
       <w:pPr>
-        <w:pStyle w:val="InfoBlue"/>
-      </w:pPr>
-      <w:r>
-        <w:t>[</w:t>
-      </w:r>
-      <w:r>
-        <w:rPr>
-          <w:rFonts w:hint="eastAsia"/>
-        </w:rPr>
-        <w:t>说明与其他系统或设备（如局域网、远程串行设备等）的所有通信接口。</w:t>
-      </w:r>
-      <w:r>
-        <w:t>]</w:t>
-      </w:r>
-    </w:p>
-    <w:p>
-      <w:pPr>
         <w:pStyle w:val="a9"/>
       </w:pPr>
       <w:r>
@@ -7158,23 +6147,6 @@
       </w:r>
       <w:bookmarkEnd w:id="53"/>
       <w:bookmarkEnd w:id="54"/>
-    </w:p>
-    <w:p>
-      <w:pPr>
-        <w:pStyle w:val="InfoBlue"/>
-      </w:pPr>
-      <w:r>
-        <w:t>[</w:t>
-      </w:r>
-      <w:r>
-        <w:rPr>
-          <w:rFonts w:hint="eastAsia"/>
-        </w:rPr>
-        <w:t>通过引用，此节说明了所有适用的标准以及适用于所述系统的相应标准的具体部分。例如，其中可以包括法律、质量及法规标准；业界在可用性、互操作性、国际化、操作系统相容性等方面的标准。</w:t>
-      </w:r>
-      <w:r>
-        <w:t>]</w:t>
-      </w:r>
     </w:p>
     <w:p>
       <w:pPr>
@@ -8905,14 +7877,14 @@
     <w:basedOn w:val="a"/>
     <w:next w:val="a9"/>
     <w:autoRedefine/>
-    <w:rsid w:val="001F52A5"/>
+    <w:rsid w:val="003A2864"/>
     <w:pPr>
       <w:spacing w:before="240" w:after="120"/>
     </w:pPr>
     <w:rPr>
       <w:rFonts w:ascii="Consolas" w:hAnsi="Consolas" w:cs="宋体"/>
       <w:iCs/>
-      <w:color w:val="000000" w:themeColor="text1"/>
+      <w:color w:val="FFFFFF" w:themeColor="background1"/>
     </w:rPr>
   </w:style>
   <w:style w:type="character" w:styleId="ae">

</xml_diff>